<commit_message>
individual curriculum: enhance: make internship row in the table lower
</commit_message>
<xml_diff>
--- a/src/main/resources/docs/templates/IndividualCurriculum.docx
+++ b/src/main/resources/docs/templates/IndividualCurriculum.docx
@@ -2109,7 +2109,7 @@
       </w:tr>
       <w:tr>
         <w:trPr>
-          <w:trHeight w:val="558"/>
+          <w:trHeight w:val="284"/>
           <w:jc w:val="center"/>
         </w:trPr>
         <w:tc>
@@ -2888,8 +2888,6 @@
         </w:rPr>
         <w:t>_</w:t>
       </w:r>
-      <w:bookmarkStart w:id="0" w:name="_GoBack"/>
-      <w:bookmarkEnd w:id="0"/>
       <w:r>
         <w:rPr>
           <w:sz w:val="20"/>
@@ -2946,6 +2944,8 @@
         </w:rPr>
         <w:tab/>
       </w:r>
+      <w:bookmarkStart w:id="0" w:name="_GoBack"/>
+      <w:bookmarkEnd w:id="0"/>
       <w:r>
         <w:rPr>
           <w:sz w:val="20"/>
@@ -3145,7 +3145,7 @@
     <w:lsdException w:name="Table Web 2" w:semiHidden="1" w:unhideWhenUsed="1"/>
     <w:lsdException w:name="Table Web 3" w:semiHidden="1" w:unhideWhenUsed="1"/>
     <w:lsdException w:name="Balloon Text" w:semiHidden="1" w:unhideWhenUsed="1"/>
-    <w:lsdException w:name="Table Grid" w:semiHidden="1" w:uiPriority="59" w:unhideWhenUsed="1"/>
+    <w:lsdException w:name="Table Grid" w:uiPriority="59"/>
     <w:lsdException w:name="Table Theme" w:semiHidden="1" w:unhideWhenUsed="1"/>
     <w:lsdException w:name="Placeholder Text" w:semiHidden="1"/>
     <w:lsdException w:name="No Spacing" w:uiPriority="1" w:qFormat="1"/>
@@ -3711,7 +3711,7 @@
 </file>
 
 <file path=customXml/itemProps1.xml><?xml version="1.0" encoding="utf-8"?>
-<ds:datastoreItem xmlns:ds="http://schemas.openxmlformats.org/officeDocument/2006/customXml" ds:itemID="{DA4B46DA-8C22-438D-8C57-55D98CD07288}">
+<ds:datastoreItem xmlns:ds="http://schemas.openxmlformats.org/officeDocument/2006/customXml" ds:itemID="{AD1C235A-46FF-489F-B2B1-BE5E3300F5B7}">
   <ds:schemaRefs>
     <ds:schemaRef ds:uri="http://schemas.openxmlformats.org/officeDocument/2006/bibliography"/>
   </ds:schemaRefs>

</xml_diff>